<commit_message>
Files pushed at 11:30 Nov 4
</commit_message>
<xml_diff>
--- a/Markdown501/Futures Prices and Basis/Futures-Prices-Basis.docx
+++ b/Markdown501/Futures Prices and Basis/Futures-Prices-Basis.docx
@@ -4630,7 +4630,7 @@
         </m:sSub>
       </m:oMath>
       <w:r>
-        <w:t xml:space="preserve">. Thus, in the base case we should expect the Q3 to Q7 price spread to approximately equal to zero. The prices from the base case as shown in teh first column chart above confirm that this is indeed the case.</w:t>
+        <w:t xml:space="preserve">. Thus, in the base case we should expect the Q3 to Q7 price spread to approximately equal to zero. The prices from the base case as shown in the first column chart above confirm that this is indeed the case.</w:t>
       </w:r>
     </w:p>
     <w:p>
@@ -4638,7 +4638,55 @@
         <w:pStyle w:val="BodyText"/>
       </w:pPr>
       <w:r>
-        <w:t xml:space="preserve">Let’s now consider forecasts which are different than the base case. We will keep things simple by assuming four forecast combinations.</w:t>
+        <w:t xml:space="preserve">Let’s now consider forecasts which are different than the base case. You might think that high Q2 production and low Q8 carry out stocks (and vice versa) are substitutes since both cause the relative abundance or scarcity in year 2. If there is a relative abundance in year 2 then our instinct is that year 2 prices should be relatively low and year 1 prices should be relatively high. This would cause the Q3 to Q7 price spread to be negative.</w:t>
+      </w:r>
+    </w:p>
+    <w:p>
+      <w:pPr>
+        <w:pStyle w:val="BodyText"/>
+      </w:pPr>
+      <w:r>
+        <w:t xml:space="preserve">But this way of thinking about the problem is not correct because it misses the important role of storage in stabilizing the prices across the two years. Suppose in the extreme case that there was no cost of storage. In this case either a large Q5 harvest or a low Q8 carry out demand would cause traders to carry over less from Q4 to Q5. In fact, they would continue to reduce their carry over until the prices would be equal in all eight quarters. In this extreme case, the forecast would have no impact on the Q3 to Q7 price spread.</w:t>
+      </w:r>
+    </w:p>
+    <w:p>
+      <w:pPr>
+        <w:pStyle w:val="BodyText"/>
+      </w:pPr>
+      <w:r>
+        <w:t xml:space="preserve">But now consider the more realistic case where storage is costly. Suppose there is a forecast of low Q8 carry out demand. In response traders will increase the Q4 to Q5 and this in turn will drive up the unit cost of storing the commodity and also drive down the convenience yield. The reduced stocks in Q3 will drive up the Q3 price along with the Q7 price. However, the spread between the Q3 and Q7 futures prices will be larger. In the opposite case with higher Q8 carry out demand, less will be stored, both futures prices will come down and the spread between the two prices will shrink. If the carry over from Q4 to Q5 is small then the Q7 price will fall by more than the Q3 price (because carry over stocks cannot be further reduced), in which case the price spread will be negative. In either case, if we were to regress the Q3 to Q7 price spread on the Q8 carry out demand forecast, we would expect a positive sign for the estimated coefficient.</w:t>
+      </w:r>
+    </w:p>
+    <w:p>
+      <w:pPr>
+        <w:pStyle w:val="BodyText"/>
+      </w:pPr>
+      <w:r>
+        <w:t xml:space="preserve">Now consider the case of a forecast for a large Q5 harvest. It is tempting to conclude that the results will be the same as those for a low Q8 carry out demand because both result in relative abundance in year 2. However, there is an important difference. The large harvest will indeed result in a smaller carry over from Q4 to Q5 and this will reduce the Q3 to Q7 price spread. However the large harvest will drive up the storage cost in year 2, and this will put upward pressure on the Q7 price without directly affecting the Q3 price. This secondary impact will increase the Q3 to Q7 price spread. So now we have ambiguity regarding whether the combined impact of a larger harvest in Q5 should result in a smaller or larger Q3 to Q7 price spread.</w:t>
+      </w:r>
+    </w:p>
+    <w:p>
+      <w:pPr>
+        <w:pStyle w:val="BodyText"/>
+      </w:pPr>
+      <w:r>
+        <w:t xml:space="preserve">We can test the above ambiguity hypothesis by regressing the price spread on the two forecast variable with the level of stocks included as a control variable. This works because…</w:t>
+      </w:r>
+    </w:p>
+    <w:p>
+      <w:pPr>
+        <w:pStyle w:val="BodyText"/>
+      </w:pPr>
+      <w:r>
+        <w:t xml:space="preserve">It is useful to classify the forecasting outcome as one which results in a either a relative scarcity or relative abundance in year two. If there is relative scarcity then there will be a relatively large carry over from Q4 to Q5 and opposite if there is relative abundance. A larger carry over will drive up the carrying cost of storage, and this will necessarily drive up the year 2 price relative to year 1 one price (both prices are expected to be lower, but the difference will be larger). With relative abundance in year 2, the carry over from Q4 to Q5 will be small, and so will be the carrying cost and the price difference between years 1 and 2. Keep in mind that the Q3 contract is representative of year 1 and Q7 is representative of year 2.</w:t>
+      </w:r>
+    </w:p>
+    <w:p>
+      <w:pPr>
+        <w:pStyle w:val="BodyText"/>
+      </w:pPr>
+      <w:r>
+        <w:t xml:space="preserve">We will keep things simple by assuming four forecast combinations.</w:t>
       </w:r>
     </w:p>
     <w:p>
@@ -5244,7 +5292,541 @@
         <w:pStyle w:val="FirstParagraph"/>
       </w:pPr>
       <w:r>
-        <w:t xml:space="preserve">The discussion in the previous paragraph implies that the top row of the pricing matrix can be interpreted as the Q1 forward curve. That is, the top row is the snap shot of the set of futures prices as of the beginning of Q1. Equivalently, the top row is the set of expected spot prices as the market evolves over time. The forward curve prices in the top row equal the base case set of prices which were examined in Module 2C because the Q1 forecasts for</w:t>
+        <w:t xml:space="preserve">In the top row of prices, which is the Q1 forward curve for the base case, the Q3 to Q7 price spread is approximately equal to zero, which is what we previously confirmed. The second row of prices is the Q2 forward curve. Recall that in this particular case Q5 harvest was forecasted to take on an unusually large value and the Q8 carry out stocks was forecasted to take on a large negative value. This case corresponds to the second theoretical case above. Consequently, theory prices a negative Q3 to Q7 price spread. The prices in the second row confirm this outcome because the Q3 price of 1.692 is greater than the Q7 price of 1.656.</w:t>
+      </w:r>
+    </w:p>
+    <w:p>
+      <w:pPr>
+        <w:pStyle w:val="BodyText"/>
+      </w:pPr>
+      <w:r>
+        <w:t xml:space="preserve">Let’s now use the 5000 simulated prices to examine in a more statistically accurate way the Q3 to Q7 price spread in the second quarter of the eight quarter simulated market. In particular, let’s examine the distribution of Q3 to Q7 spread values to determine the fraction of time the spread is positive versus negative as well as calculate the mean and standard deviation. As a secondary goal we should examine how, on average, changes in the forecasted values for Q5 production and Q8 carry out demand, cause changes in the Q3 to Q7 futures price spread.</w:t>
+      </w:r>
+    </w:p>
+    <w:p>
+      <w:pPr>
+        <w:pStyle w:val="BodyText"/>
+      </w:pPr>
+      <w:r>
+        <w:t xml:space="preserve">To accomplish this task we need to merge the second columns of the following data frames (the second column corresponds to Q2):</w:t>
+      </w:r>
+      <w:r>
+        <w:t xml:space="preserve"> </w:t>
+      </w:r>
+      <w:r>
+        <w:rPr>
+          <w:iCs/>
+          <w:i/>
+        </w:rPr>
+        <w:t xml:space="preserve">price3</w:t>
+      </w:r>
+      <w:r>
+        <w:t xml:space="preserve">,</w:t>
+      </w:r>
+      <w:r>
+        <w:t xml:space="preserve"> </w:t>
+      </w:r>
+      <w:r>
+        <w:rPr>
+          <w:iCs/>
+          <w:i/>
+        </w:rPr>
+        <w:t xml:space="preserve">price7</w:t>
+      </w:r>
+      <w:r>
+        <w:t xml:space="preserve">,</w:t>
+      </w:r>
+      <w:r>
+        <w:t xml:space="preserve"> </w:t>
+      </w:r>
+      <w:r>
+        <w:rPr>
+          <w:iCs/>
+          <w:i/>
+        </w:rPr>
+        <w:t xml:space="preserve">harvest</w:t>
+      </w:r>
+      <w:r>
+        <w:t xml:space="preserve"> </w:t>
+      </w:r>
+      <w:r>
+        <w:t xml:space="preserve">and</w:t>
+      </w:r>
+      <w:r>
+        <w:t xml:space="preserve"> </w:t>
+      </w:r>
+      <w:r>
+        <w:rPr>
+          <w:iCs/>
+          <w:i/>
+        </w:rPr>
+        <w:t xml:space="preserve">demand</w:t>
+      </w:r>
+      <w:r>
+        <w:t xml:space="preserve">. After the merge rename the two forecast variables</w:t>
+      </w:r>
+    </w:p>
+    <w:p>
+      <w:pPr>
+        <w:pStyle w:val="SourceCode"/>
+      </w:pPr>
+      <w:r>
+        <w:rPr>
+          <w:rStyle w:val="NormalTok"/>
+        </w:rPr>
+        <w:t xml:space="preserve">futures_2_3 </w:t>
+      </w:r>
+      <w:r>
+        <w:rPr>
+          <w:rStyle w:val="OtherTok"/>
+        </w:rPr>
+        <w:t xml:space="preserve">&lt;-</w:t>
+      </w:r>
+      <w:r>
+        <w:rPr>
+          <w:rStyle w:val="NormalTok"/>
+        </w:rPr>
+        <w:t xml:space="preserve"> price3 </w:t>
+      </w:r>
+      <w:r>
+        <w:rPr>
+          <w:rStyle w:val="SpecialCharTok"/>
+        </w:rPr>
+        <w:t xml:space="preserve">%&gt;%</w:t>
+      </w:r>
+      <w:r>
+        <w:rPr>
+          <w:rStyle w:val="NormalTok"/>
+        </w:rPr>
+        <w:t xml:space="preserve"> </w:t>
+      </w:r>
+      <w:r>
+        <w:rPr>
+          <w:rStyle w:val="FunctionTok"/>
+        </w:rPr>
+        <w:t xml:space="preserve">select</w:t>
+      </w:r>
+      <w:r>
+        <w:rPr>
+          <w:rStyle w:val="NormalTok"/>
+        </w:rPr>
+        <w:t xml:space="preserve">(P_2_3)</w:t>
+      </w:r>
+      <w:r>
+        <w:br/>
+      </w:r>
+      <w:r>
+        <w:rPr>
+          <w:rStyle w:val="NormalTok"/>
+        </w:rPr>
+        <w:t xml:space="preserve">futures_2_7 </w:t>
+      </w:r>
+      <w:r>
+        <w:rPr>
+          <w:rStyle w:val="OtherTok"/>
+        </w:rPr>
+        <w:t xml:space="preserve">&lt;-</w:t>
+      </w:r>
+      <w:r>
+        <w:rPr>
+          <w:rStyle w:val="NormalTok"/>
+        </w:rPr>
+        <w:t xml:space="preserve"> price7 </w:t>
+      </w:r>
+      <w:r>
+        <w:rPr>
+          <w:rStyle w:val="SpecialCharTok"/>
+        </w:rPr>
+        <w:t xml:space="preserve">%&gt;%</w:t>
+      </w:r>
+      <w:r>
+        <w:rPr>
+          <w:rStyle w:val="NormalTok"/>
+        </w:rPr>
+        <w:t xml:space="preserve"> </w:t>
+      </w:r>
+      <w:r>
+        <w:rPr>
+          <w:rStyle w:val="FunctionTok"/>
+        </w:rPr>
+        <w:t xml:space="preserve">select</w:t>
+      </w:r>
+      <w:r>
+        <w:rPr>
+          <w:rStyle w:val="NormalTok"/>
+        </w:rPr>
+        <w:t xml:space="preserve">(P_2_7)</w:t>
+      </w:r>
+      <w:r>
+        <w:br/>
+      </w:r>
+      <w:r>
+        <w:rPr>
+          <w:rStyle w:val="NormalTok"/>
+        </w:rPr>
+        <w:t xml:space="preserve">futures_2_3_7 </w:t>
+      </w:r>
+      <w:r>
+        <w:rPr>
+          <w:rStyle w:val="OtherTok"/>
+        </w:rPr>
+        <w:t xml:space="preserve">&lt;-</w:t>
+      </w:r>
+      <w:r>
+        <w:rPr>
+          <w:rStyle w:val="NormalTok"/>
+        </w:rPr>
+        <w:t xml:space="preserve"> </w:t>
+      </w:r>
+      <w:r>
+        <w:rPr>
+          <w:rStyle w:val="FunctionTok"/>
+        </w:rPr>
+        <w:t xml:space="preserve">cbind</w:t>
+      </w:r>
+      <w:r>
+        <w:rPr>
+          <w:rStyle w:val="NormalTok"/>
+        </w:rPr>
+        <w:t xml:space="preserve">(futures_2_3,futures_2_7,harvest[,</w:t>
+      </w:r>
+      <w:r>
+        <w:rPr>
+          <w:rStyle w:val="DecValTok"/>
+        </w:rPr>
+        <w:t xml:space="preserve">2</w:t>
+      </w:r>
+      <w:r>
+        <w:rPr>
+          <w:rStyle w:val="NormalTok"/>
+        </w:rPr>
+        <w:t xml:space="preserve">],demand[,</w:t>
+      </w:r>
+      <w:r>
+        <w:rPr>
+          <w:rStyle w:val="DecValTok"/>
+        </w:rPr>
+        <w:t xml:space="preserve">2</w:t>
+      </w:r>
+      <w:r>
+        <w:rPr>
+          <w:rStyle w:val="NormalTok"/>
+        </w:rPr>
+        <w:t xml:space="preserve">])</w:t>
+      </w:r>
+      <w:r>
+        <w:br/>
+      </w:r>
+      <w:r>
+        <w:rPr>
+          <w:rStyle w:val="FunctionTok"/>
+        </w:rPr>
+        <w:t xml:space="preserve">colnames</w:t>
+      </w:r>
+      <w:r>
+        <w:rPr>
+          <w:rStyle w:val="NormalTok"/>
+        </w:rPr>
+        <w:t xml:space="preserve">(futures_2_3_7)[</w:t>
+      </w:r>
+      <w:r>
+        <w:rPr>
+          <w:rStyle w:val="DecValTok"/>
+        </w:rPr>
+        <w:t xml:space="preserve">3</w:t>
+      </w:r>
+      <w:r>
+        <w:rPr>
+          <w:rStyle w:val="SpecialCharTok"/>
+        </w:rPr>
+        <w:t xml:space="preserve">:</w:t>
+      </w:r>
+      <w:r>
+        <w:rPr>
+          <w:rStyle w:val="DecValTok"/>
+        </w:rPr>
+        <w:t xml:space="preserve">4</w:t>
+      </w:r>
+      <w:r>
+        <w:rPr>
+          <w:rStyle w:val="NormalTok"/>
+        </w:rPr>
+        <w:t xml:space="preserve">] </w:t>
+      </w:r>
+      <w:r>
+        <w:rPr>
+          <w:rStyle w:val="OtherTok"/>
+        </w:rPr>
+        <w:t xml:space="preserve">&lt;-</w:t>
+      </w:r>
+      <w:r>
+        <w:rPr>
+          <w:rStyle w:val="NormalTok"/>
+        </w:rPr>
+        <w:t xml:space="preserve"> </w:t>
+      </w:r>
+      <w:r>
+        <w:rPr>
+          <w:rStyle w:val="FunctionTok"/>
+        </w:rPr>
+        <w:t xml:space="preserve">c</w:t>
+      </w:r>
+      <w:r>
+        <w:rPr>
+          <w:rStyle w:val="NormalTok"/>
+        </w:rPr>
+        <w:t xml:space="preserve">(</w:t>
+      </w:r>
+      <w:r>
+        <w:rPr>
+          <w:rStyle w:val="StringTok"/>
+        </w:rPr>
+        <w:t xml:space="preserve">"D_frcst"</w:t>
+      </w:r>
+      <w:r>
+        <w:rPr>
+          <w:rStyle w:val="NormalTok"/>
+        </w:rPr>
+        <w:t xml:space="preserve">,</w:t>
+      </w:r>
+      <w:r>
+        <w:rPr>
+          <w:rStyle w:val="StringTok"/>
+        </w:rPr>
+        <w:t xml:space="preserve">"H5_frcst"</w:t>
+      </w:r>
+      <w:r>
+        <w:rPr>
+          <w:rStyle w:val="NormalTok"/>
+        </w:rPr>
+        <w:t xml:space="preserve">)</w:t>
+      </w:r>
+    </w:p>
+    <w:p>
+      <w:pPr>
+        <w:pStyle w:val="FirstParagraph"/>
+      </w:pPr>
+      <w:r>
+        <w:t xml:space="preserve">We can now create the Q3 to Q7 spread variable for the Q2 forward curve.</w:t>
+      </w:r>
+    </w:p>
+    <w:p>
+      <w:pPr>
+        <w:pStyle w:val="SourceCode"/>
+      </w:pPr>
+      <w:r>
+        <w:rPr>
+          <w:rStyle w:val="NormalTok"/>
+        </w:rPr>
+        <w:t xml:space="preserve">futures_2_3_7 </w:t>
+      </w:r>
+      <w:r>
+        <w:rPr>
+          <w:rStyle w:val="OtherTok"/>
+        </w:rPr>
+        <w:t xml:space="preserve">&lt;-</w:t>
+      </w:r>
+      <w:r>
+        <w:rPr>
+          <w:rStyle w:val="NormalTok"/>
+        </w:rPr>
+        <w:t xml:space="preserve"> futures_2_3_7 </w:t>
+      </w:r>
+      <w:r>
+        <w:rPr>
+          <w:rStyle w:val="SpecialCharTok"/>
+        </w:rPr>
+        <w:t xml:space="preserve">%&gt;%</w:t>
+      </w:r>
+      <w:r>
+        <w:rPr>
+          <w:rStyle w:val="NormalTok"/>
+        </w:rPr>
+        <w:t xml:space="preserve"> </w:t>
+      </w:r>
+      <w:r>
+        <w:br/>
+      </w:r>
+      <w:r>
+        <w:rPr>
+          <w:rStyle w:val="NormalTok"/>
+        </w:rPr>
+        <w:t xml:space="preserve">  </w:t>
+      </w:r>
+      <w:r>
+        <w:rPr>
+          <w:rStyle w:val="FunctionTok"/>
+        </w:rPr>
+        <w:t xml:space="preserve">mutate</w:t>
+      </w:r>
+      <w:r>
+        <w:rPr>
+          <w:rStyle w:val="NormalTok"/>
+        </w:rPr>
+        <w:t xml:space="preserve">(</w:t>
+      </w:r>
+      <w:r>
+        <w:rPr>
+          <w:rStyle w:val="AttributeTok"/>
+        </w:rPr>
+        <w:t xml:space="preserve">Sprd_3_7 =</w:t>
+      </w:r>
+      <w:r>
+        <w:rPr>
+          <w:rStyle w:val="NormalTok"/>
+        </w:rPr>
+        <w:t xml:space="preserve"> P_2_7 </w:t>
+      </w:r>
+      <w:r>
+        <w:rPr>
+          <w:rStyle w:val="SpecialCharTok"/>
+        </w:rPr>
+        <w:t xml:space="preserve">-</w:t>
+      </w:r>
+      <w:r>
+        <w:rPr>
+          <w:rStyle w:val="NormalTok"/>
+        </w:rPr>
+        <w:t xml:space="preserve"> P_2_3)</w:t>
+      </w:r>
+      <w:r>
+        <w:br/>
+      </w:r>
+      <w:r>
+        <w:br/>
+      </w:r>
+      <w:r>
+        <w:rPr>
+          <w:rStyle w:val="FunctionTok"/>
+        </w:rPr>
+        <w:t xml:space="preserve">head</w:t>
+      </w:r>
+      <w:r>
+        <w:rPr>
+          <w:rStyle w:val="NormalTok"/>
+        </w:rPr>
+        <w:t xml:space="preserve">(futures_2_3_7, </w:t>
+      </w:r>
+      <w:r>
+        <w:rPr>
+          <w:rStyle w:val="DecValTok"/>
+        </w:rPr>
+        <w:t xml:space="preserve">10</w:t>
+      </w:r>
+      <w:r>
+        <w:rPr>
+          <w:rStyle w:val="NormalTok"/>
+        </w:rPr>
+        <w:t xml:space="preserve">)</w:t>
+      </w:r>
+    </w:p>
+    <w:p>
+      <w:pPr>
+        <w:pStyle w:val="SourceCode"/>
+      </w:pPr>
+      <w:r>
+        <w:rPr>
+          <w:rStyle w:val="VerbatimChar"/>
+        </w:rPr>
+        <w:t xml:space="preserve">##       P_2_3    P_2_7     D_frcst H5_frcst     Sprd_3_7</w:t>
+      </w:r>
+      <w:r>
+        <w:br/>
+      </w:r>
+      <w:r>
+        <w:rPr>
+          <w:rStyle w:val="VerbatimChar"/>
+        </w:rPr>
+        <w:t xml:space="preserve">## 1  3.589042 3.586894 -0.14367163 14.48100 -0.002147637</w:t>
+      </w:r>
+      <w:r>
+        <w:br/>
+      </w:r>
+      <w:r>
+        <w:rPr>
+          <w:rStyle w:val="VerbatimChar"/>
+        </w:rPr>
+        <w:t xml:space="preserve">## 2  3.898690 3.947041  0.73778735 14.69445  0.048350913</w:t>
+      </w:r>
+      <w:r>
+        <w:br/>
+      </w:r>
+      <w:r>
+        <w:rPr>
+          <w:rStyle w:val="VerbatimChar"/>
+        </w:rPr>
+        <w:t xml:space="preserve">## 3  3.602141 3.604580 -0.06361661 14.53069  0.002438695</w:t>
+      </w:r>
+      <w:r>
+        <w:br/>
+      </w:r>
+      <w:r>
+        <w:rPr>
+          <w:rStyle w:val="VerbatimChar"/>
+        </w:rPr>
+        <w:t xml:space="preserve">## 4  4.792998 4.844587  0.79430970 12.94424  0.051589063</w:t>
+      </w:r>
+      <w:r>
+        <w:br/>
+      </w:r>
+      <w:r>
+        <w:rPr>
+          <w:rStyle w:val="VerbatimChar"/>
+        </w:rPr>
+        <w:t xml:space="preserve">## 5  3.768818 3.736962 -0.66223659 13.62534 -0.031856084</w:t>
+      </w:r>
+      <w:r>
+        <w:br/>
+      </w:r>
+      <w:r>
+        <w:rPr>
+          <w:rStyle w:val="VerbatimChar"/>
+        </w:rPr>
+        <w:t xml:space="preserve">## 6  4.508684 4.528578  0.24107237 12.99175  0.019894244</w:t>
+      </w:r>
+      <w:r>
+        <w:br/>
+      </w:r>
+      <w:r>
+        <w:rPr>
+          <w:rStyle w:val="VerbatimChar"/>
+        </w:rPr>
+        <w:t xml:space="preserve">## 7  3.987655 3.974340 -0.33859979 13.49162 -0.013315019</w:t>
+      </w:r>
+      <w:r>
+        <w:br/>
+      </w:r>
+      <w:r>
+        <w:rPr>
+          <w:rStyle w:val="VerbatimChar"/>
+        </w:rPr>
+        <w:t xml:space="preserve">## 8  1.692013 1.655951 -0.73565367 17.74475 -0.036062129</w:t>
+      </w:r>
+      <w:r>
+        <w:br/>
+      </w:r>
+      <w:r>
+        <w:rPr>
+          <w:rStyle w:val="VerbatimChar"/>
+        </w:rPr>
+        <w:t xml:space="preserve">## 9  3.031314 3.009077 -0.49432163 15.27264 -0.022236281</w:t>
+      </w:r>
+      <w:r>
+        <w:br/>
+      </w:r>
+      <w:r>
+        <w:rPr>
+          <w:rStyle w:val="VerbatimChar"/>
+        </w:rPr>
+        <w:t xml:space="preserve">## 10 3.777811 3.799777  0.27724706 14.50042  0.021966683</w:t>
+      </w:r>
+    </w:p>
+    <w:p>
+      <w:pPr>
+        <w:pStyle w:val="FirstParagraph"/>
+      </w:pPr>
+      <w:r>
+        <w:t xml:space="preserve">Our data frame now contains for each of the 5000 simulated sets of forecasts and price the Q3 and Q7 prices from the Q2 forward curve, the price spread between these two prices and the Q2 forecast values for</w:t>
       </w:r>
       <w:r>
         <w:t xml:space="preserve"> </w:t>
@@ -5278,35 +5860,282 @@
         </m:r>
       </m:oMath>
       <w:r>
-        <w:t xml:space="preserve"> </w:t>
-      </w:r>
-      <w:r>
-        <w:t xml:space="preserve">take on base case values by assumption.</w:t>
-      </w:r>
-    </w:p>
-    <w:p>
-      <w:pPr>
-        <w:pStyle w:val="BodyText"/>
-      </w:pPr>
-      <w:r>
-        <w:t xml:space="preserve">If we progressively work down the rows of the pricing matrix, we see how the forward curve evolves over time within one 8 quarter simulation. It is important to note the intertemporal LOP holds for each forward curve in a particular quarter. For example, in the fifth row the forward curve consists of the spot price for Q5 and the price of futures contracts which expire in Q6, Q7 and Q8. If you were to check you would see that</w:t>
+        <w:t xml:space="preserve">. Now is a good time to calculate the mean and standard deviation of the price spread across the simulated values as well as the maximum and minimum spread in the sample.</w:t>
+      </w:r>
+    </w:p>
+    <w:p>
+      <w:pPr>
+        <w:pStyle w:val="SourceCode"/>
+      </w:pPr>
+      <w:r>
+        <w:rPr>
+          <w:rStyle w:val="NormalTok"/>
+        </w:rPr>
+        <w:t xml:space="preserve">mean_2_3_7 </w:t>
+      </w:r>
+      <w:r>
+        <w:rPr>
+          <w:rStyle w:val="OtherTok"/>
+        </w:rPr>
+        <w:t xml:space="preserve">&lt;-</w:t>
+      </w:r>
+      <w:r>
+        <w:rPr>
+          <w:rStyle w:val="NormalTok"/>
+        </w:rPr>
+        <w:t xml:space="preserve"> futures_2_3_7 </w:t>
+      </w:r>
+      <w:r>
+        <w:rPr>
+          <w:rStyle w:val="SpecialCharTok"/>
+        </w:rPr>
+        <w:t xml:space="preserve">%&gt;%</w:t>
+      </w:r>
+      <w:r>
+        <w:rPr>
+          <w:rStyle w:val="NormalTok"/>
+        </w:rPr>
+        <w:t xml:space="preserve"> </w:t>
+      </w:r>
+      <w:r>
+        <w:rPr>
+          <w:rStyle w:val="FunctionTok"/>
+        </w:rPr>
+        <w:t xml:space="preserve">summarise_if</w:t>
+      </w:r>
+      <w:r>
+        <w:rPr>
+          <w:rStyle w:val="NormalTok"/>
+        </w:rPr>
+        <w:t xml:space="preserve">(is.numeric, mean)</w:t>
+      </w:r>
+      <w:r>
+        <w:br/>
+      </w:r>
+      <w:r>
+        <w:rPr>
+          <w:rStyle w:val="NormalTok"/>
+        </w:rPr>
+        <w:t xml:space="preserve">sd_2_3_7 </w:t>
+      </w:r>
+      <w:r>
+        <w:rPr>
+          <w:rStyle w:val="OtherTok"/>
+        </w:rPr>
+        <w:t xml:space="preserve">&lt;-</w:t>
+      </w:r>
+      <w:r>
+        <w:rPr>
+          <w:rStyle w:val="NormalTok"/>
+        </w:rPr>
+        <w:t xml:space="preserve"> futures_2_3_7 </w:t>
+      </w:r>
+      <w:r>
+        <w:rPr>
+          <w:rStyle w:val="SpecialCharTok"/>
+        </w:rPr>
+        <w:t xml:space="preserve">%&gt;%</w:t>
+      </w:r>
+      <w:r>
+        <w:rPr>
+          <w:rStyle w:val="NormalTok"/>
+        </w:rPr>
+        <w:t xml:space="preserve"> </w:t>
+      </w:r>
+      <w:r>
+        <w:rPr>
+          <w:rStyle w:val="FunctionTok"/>
+        </w:rPr>
+        <w:t xml:space="preserve">summarise_if</w:t>
+      </w:r>
+      <w:r>
+        <w:rPr>
+          <w:rStyle w:val="NormalTok"/>
+        </w:rPr>
+        <w:t xml:space="preserve">(is.numeric, sd)</w:t>
+      </w:r>
+      <w:r>
+        <w:br/>
+      </w:r>
+      <w:r>
+        <w:rPr>
+          <w:rStyle w:val="NormalTok"/>
+        </w:rPr>
+        <w:t xml:space="preserve">mean_2_3_7</w:t>
+      </w:r>
+    </w:p>
+    <w:p>
+      <w:pPr>
+        <w:pStyle w:val="SourceCode"/>
+      </w:pPr>
+      <w:r>
+        <w:rPr>
+          <w:rStyle w:val="VerbatimChar"/>
+        </w:rPr>
+        <w:t xml:space="preserve">##      P_2_3    P_2_7     D_frcst H5_frcst    Sprd_3_7</w:t>
+      </w:r>
+      <w:r>
+        <w:br/>
+      </w:r>
+      <w:r>
+        <w:rPr>
+          <w:rStyle w:val="VerbatimChar"/>
+        </w:rPr>
+        <w:t xml:space="preserve">## 1 3.717389 3.723926 0.007922169 14.36624 0.006537132</w:t>
+      </w:r>
+    </w:p>
+    <w:p>
+      <w:pPr>
+        <w:pStyle w:val="SourceCode"/>
+      </w:pPr>
+      <w:r>
+        <w:rPr>
+          <w:rStyle w:val="NormalTok"/>
+        </w:rPr>
+        <w:t xml:space="preserve">sd_2_3_7</w:t>
+      </w:r>
+    </w:p>
+    <w:p>
+      <w:pPr>
+        <w:pStyle w:val="SourceCode"/>
+      </w:pPr>
+      <w:r>
+        <w:rPr>
+          <w:rStyle w:val="VerbatimChar"/>
+        </w:rPr>
+        <w:t xml:space="preserve">##       P_2_3     P_2_7   D_frcst H5_frcst   Sprd_3_7</w:t>
+      </w:r>
+      <w:r>
+        <w:br/>
+      </w:r>
+      <w:r>
+        <w:rPr>
+          <w:rStyle w:val="VerbatimChar"/>
+        </w:rPr>
+        <w:t xml:space="preserve">## 1 0.6469193 0.6632245 0.6155538 1.171266 0.03526491</w:t>
+      </w:r>
+    </w:p>
+    <w:p>
+      <w:pPr>
+        <w:pStyle w:val="SourceCode"/>
+      </w:pPr>
+      <w:r>
+        <w:rPr>
+          <w:rStyle w:val="FunctionTok"/>
+        </w:rPr>
+        <w:t xml:space="preserve">max</w:t>
+      </w:r>
+      <w:r>
+        <w:rPr>
+          <w:rStyle w:val="NormalTok"/>
+        </w:rPr>
+        <w:t xml:space="preserve">(futures_2_3_7</w:t>
+      </w:r>
+      <w:r>
+        <w:rPr>
+          <w:rStyle w:val="SpecialCharTok"/>
+        </w:rPr>
+        <w:t xml:space="preserve">$</w:t>
+      </w:r>
+      <w:r>
+        <w:rPr>
+          <w:rStyle w:val="NormalTok"/>
+        </w:rPr>
+        <w:t xml:space="preserve">Sprd_3_7)</w:t>
+      </w:r>
+    </w:p>
+    <w:p>
+      <w:pPr>
+        <w:pStyle w:val="SourceCode"/>
+      </w:pPr>
+      <w:r>
+        <w:rPr>
+          <w:rStyle w:val="VerbatimChar"/>
+        </w:rPr>
+        <w:t xml:space="preserve">## [1] 0.1286598</w:t>
+      </w:r>
+    </w:p>
+    <w:p>
+      <w:pPr>
+        <w:pStyle w:val="SourceCode"/>
+      </w:pPr>
+      <w:r>
+        <w:rPr>
+          <w:rStyle w:val="FunctionTok"/>
+        </w:rPr>
+        <w:t xml:space="preserve">min</w:t>
+      </w:r>
+      <w:r>
+        <w:rPr>
+          <w:rStyle w:val="NormalTok"/>
+        </w:rPr>
+        <w:t xml:space="preserve">(futures_2_3_7</w:t>
+      </w:r>
+      <w:r>
+        <w:rPr>
+          <w:rStyle w:val="SpecialCharTok"/>
+        </w:rPr>
+        <w:t xml:space="preserve">$</w:t>
+      </w:r>
+      <w:r>
+        <w:rPr>
+          <w:rStyle w:val="NormalTok"/>
+        </w:rPr>
+        <w:t xml:space="preserve">Sprd_3_7)</w:t>
+      </w:r>
+    </w:p>
+    <w:p>
+      <w:pPr>
+        <w:pStyle w:val="SourceCode"/>
+      </w:pPr>
+      <w:r>
+        <w:rPr>
+          <w:rStyle w:val="VerbatimChar"/>
+        </w:rPr>
+        <w:t xml:space="preserve">## [1] -0.126366</w:t>
+      </w:r>
+    </w:p>
+    <w:p>
+      <w:pPr>
+        <w:pStyle w:val="FirstParagraph"/>
+      </w:pPr>
+      <w:r>
+        <w:t xml:space="preserve">These summary statistics confirm that the mean values of the Q3 and Q7 futures prices are approximately equal to the values of these two prices in the base case, as reflected by the Q1 forward curve. As well, the mean values of the two forecast variables are approximately equal to the base case values of these two variables. More interesting is the outcome that the mean value of the Q3 to Q7 price spread is approximately equal to zero. This outcome is expected given the discussion above and the spread equation</w:t>
       </w:r>
       <w:r>
         <w:t xml:space="preserve"> </w:t>
       </w:r>
       <m:oMath>
-        <m:r>
-          <m:t>3.932</m:t>
-        </m:r>
+        <m:sSub>
+          <m:e>
+            <m:r>
+              <m:t>P</m:t>
+            </m:r>
+          </m:e>
+          <m:sub>
+            <m:r>
+              <m:t>7</m:t>
+            </m:r>
+          </m:sub>
+        </m:sSub>
         <m:r>
           <m:rPr>
             <m:sty m:val="p"/>
           </m:rPr>
           <m:t>−</m:t>
         </m:r>
-        <m:r>
-          <m:t>3.764</m:t>
-        </m:r>
+        <m:sSub>
+          <m:e>
+            <m:r>
+              <m:t>P</m:t>
+            </m:r>
+          </m:e>
+          <m:sub>
+            <m:r>
+              <m:t>3</m:t>
+            </m:r>
+          </m:sub>
+        </m:sSub>
         <m:r>
           <m:rPr>
             <m:sty m:val="p"/>
@@ -5316,12 +6145,30 @@
         <m:sSub>
           <m:e>
             <m:r>
-              <m:t>m</m:t>
+              <m:t>P</m:t>
             </m:r>
           </m:e>
           <m:sub>
             <m:r>
-              <m:t>0</m:t>
+              <m:t>5</m:t>
+            </m:r>
+          </m:sub>
+        </m:sSub>
+        <m:r>
+          <m:rPr>
+            <m:sty m:val="p"/>
+          </m:rPr>
+          <m:t>−</m:t>
+        </m:r>
+        <m:sSub>
+          <m:e>
+            <m:r>
+              <m:t>P</m:t>
+            </m:r>
+          </m:e>
+          <m:sub>
+            <m:r>
+              <m:t>1</m:t>
             </m:r>
           </m:sub>
         </m:sSub>
@@ -5331,6 +6178,771 @@
           </m:rPr>
           <m:t>+</m:t>
         </m:r>
+        <m:r>
+          <m:rPr>
+            <m:sty m:val="p"/>
+          </m:rPr>
+          <m:t>(</m:t>
+        </m:r>
+        <m:sSub>
+          <m:e>
+            <m:r>
+              <m:t>C</m:t>
+            </m:r>
+          </m:e>
+          <m:sub>
+            <m:r>
+              <m:t>5</m:t>
+            </m:r>
+            <m:r>
+              <m:rPr>
+                <m:sty m:val="p"/>
+              </m:rPr>
+              <m:t>,</m:t>
+            </m:r>
+            <m:r>
+              <m:t>7</m:t>
+            </m:r>
+          </m:sub>
+        </m:sSub>
+        <m:r>
+          <m:rPr>
+            <m:sty m:val="p"/>
+          </m:rPr>
+          <m:t>−</m:t>
+        </m:r>
+        <m:sSub>
+          <m:e>
+            <m:r>
+              <m:t>C</m:t>
+            </m:r>
+          </m:e>
+          <m:sub>
+            <m:r>
+              <m:t>1</m:t>
+            </m:r>
+            <m:r>
+              <m:rPr>
+                <m:sty m:val="p"/>
+              </m:rPr>
+              <m:t>,</m:t>
+            </m:r>
+            <m:r>
+              <m:t>3</m:t>
+            </m:r>
+          </m:sub>
+        </m:sSub>
+        <m:r>
+          <m:rPr>
+            <m:sty m:val="p"/>
+          </m:rPr>
+          <m:t>)</m:t>
+        </m:r>
+      </m:oMath>
+      <w:r>
+        <w:t xml:space="preserve">,</w:t>
+      </w:r>
+    </w:p>
+    <w:p>
+      <w:pPr>
+        <w:pStyle w:val="BodyText"/>
+      </w:pPr>
+      <w:r>
+        <w:t xml:space="preserve">The standard deviation of the price spread is 0.0353. As well, and the maximum price spread in the 5000 simulated values is 0.128 and the minimum is -0.126. The variation in the spread values are small relative to what is observed in the real world. The main reason for this outcome is that prices in this model are stationary in the long run whereas this is not the case with real world commodity prices.</w:t>
+      </w:r>
+    </w:p>
+    <w:bookmarkEnd w:id="30"/>
+    <w:bookmarkEnd w:id="31"/>
+    <w:bookmarkStart w:id="32" w:name="determinants-of-the-price-spread"/>
+    <w:p>
+      <w:pPr>
+        <w:pStyle w:val="Heading1"/>
+      </w:pPr>
+      <w:r>
+        <w:t xml:space="preserve">Determinants of the Price Spread</w:t>
+      </w:r>
+    </w:p>
+    <w:p>
+      <w:pPr>
+        <w:pStyle w:val="FirstParagraph"/>
+      </w:pPr>
+      <w:r>
+        <w:t xml:space="preserve">In our theoretical analysis above we made four predictions.</w:t>
+      </w:r>
+    </w:p>
+    <w:p>
+      <w:pPr>
+        <w:numPr>
+          <w:ilvl w:val="0"/>
+          <w:numId w:val="1002"/>
+        </w:numPr>
+        <w:pStyle w:val="Compact"/>
+      </w:pPr>
+      <w:r>
+        <w:t xml:space="preserve">The spread will take on a negative value if the year 2 harvest is forecasted to be large and/or the demand for Q8 carry out stocks is forecasted to be weak (i.e.,</w:t>
+      </w:r>
+      <w:r>
+        <w:t xml:space="preserve"> </w:t>
+      </w:r>
+      <m:oMath>
+        <m:r>
+          <m:t>D</m:t>
+        </m:r>
+        <m:r>
+          <m:rPr>
+            <m:sty m:val="p"/>
+          </m:rPr>
+          <m:t>&lt;</m:t>
+        </m:r>
+        <m:r>
+          <m:t>0</m:t>
+        </m:r>
+      </m:oMath>
+      <w:r>
+        <w:t xml:space="preserve">).</w:t>
+      </w:r>
+    </w:p>
+    <w:p>
+      <w:pPr>
+        <w:numPr>
+          <w:ilvl w:val="0"/>
+          <w:numId w:val="1002"/>
+        </w:numPr>
+        <w:pStyle w:val="Compact"/>
+      </w:pPr>
+      <w:r>
+        <w:t xml:space="preserve">The spread will take on a positive value if the year 2 harvest is forecasted to be small and/or the demand for Q8 carry out stocks is forecasted to be strong.</w:t>
+      </w:r>
+    </w:p>
+    <w:p>
+      <w:pPr>
+        <w:numPr>
+          <w:ilvl w:val="0"/>
+          <w:numId w:val="1002"/>
+        </w:numPr>
+        <w:pStyle w:val="Compact"/>
+      </w:pPr>
+      <w:r>
+        <w:t xml:space="preserve">The spread will take on a negative or positive value (i.e., the impact is ambiguous) if the Q5 harvest forecast and the Q8 carry out forecast are either both strong or both weak.</w:t>
+      </w:r>
+    </w:p>
+    <w:p>
+      <w:pPr>
+        <w:pStyle w:val="FirstParagraph"/>
+      </w:pPr>
+      <w:r>
+        <w:t xml:space="preserve">These results together suggest that the impact of the Q5 harvest forecast and the Q3 to Q7 price spread should take on the opposite sign. Conversely, the impact of the Q8 stock carry out forecast and the Q3 to Q7 price spread should take on the same sign.</w:t>
+      </w:r>
+    </w:p>
+    <w:p>
+      <w:pPr>
+        <w:pStyle w:val="BodyText"/>
+      </w:pPr>
+      <w:r>
+        <w:t xml:space="preserve">We also expect a relationship between the level of stocks which are carried over from Q4 to Q5 and the Q3 to Q7 price spread. A smaller carry over is a signal of relative abundance in year 2, in which case the Q3 to Q7 price spread is expected to be negative. The opposite is true if the carry over takes on a relatively large value.</w:t>
+      </w:r>
+    </w:p>
+    <w:p>
+      <w:pPr>
+        <w:pStyle w:val="BodyText"/>
+      </w:pPr>
+      <w:r>
+        <w:t xml:space="preserve">We can test these hypothesized relationship using regression analysis. Let’s begin by regressing the Q3 to Q7 price spread on the outcomes of the two forecast variables (keep in mind that all variables are measured in Q2).</w:t>
+      </w:r>
+    </w:p>
+    <w:p>
+      <w:pPr>
+        <w:pStyle w:val="SourceCode"/>
+      </w:pPr>
+      <w:r>
+        <w:rPr>
+          <w:rStyle w:val="NormalTok"/>
+        </w:rPr>
+        <w:t xml:space="preserve">mean_2_3_7 </w:t>
+      </w:r>
+      <w:r>
+        <w:rPr>
+          <w:rStyle w:val="OtherTok"/>
+        </w:rPr>
+        <w:t xml:space="preserve">&lt;-</w:t>
+      </w:r>
+      <w:r>
+        <w:rPr>
+          <w:rStyle w:val="NormalTok"/>
+        </w:rPr>
+        <w:t xml:space="preserve"> futures_2_3_7 </w:t>
+      </w:r>
+      <w:r>
+        <w:rPr>
+          <w:rStyle w:val="SpecialCharTok"/>
+        </w:rPr>
+        <w:t xml:space="preserve">%&gt;%</w:t>
+      </w:r>
+      <w:r>
+        <w:rPr>
+          <w:rStyle w:val="NormalTok"/>
+        </w:rPr>
+        <w:t xml:space="preserve"> </w:t>
+      </w:r>
+      <w:r>
+        <w:rPr>
+          <w:rStyle w:val="FunctionTok"/>
+        </w:rPr>
+        <w:t xml:space="preserve">summarise_if</w:t>
+      </w:r>
+      <w:r>
+        <w:rPr>
+          <w:rStyle w:val="NormalTok"/>
+        </w:rPr>
+        <w:t xml:space="preserve">(is.numeric, mean)</w:t>
+      </w:r>
+      <w:r>
+        <w:br/>
+      </w:r>
+      <w:r>
+        <w:rPr>
+          <w:rStyle w:val="NormalTok"/>
+        </w:rPr>
+        <w:t xml:space="preserve">sd_2_3_7 </w:t>
+      </w:r>
+      <w:r>
+        <w:rPr>
+          <w:rStyle w:val="OtherTok"/>
+        </w:rPr>
+        <w:t xml:space="preserve">&lt;-</w:t>
+      </w:r>
+      <w:r>
+        <w:rPr>
+          <w:rStyle w:val="NormalTok"/>
+        </w:rPr>
+        <w:t xml:space="preserve"> futures_2_3_7 </w:t>
+      </w:r>
+      <w:r>
+        <w:rPr>
+          <w:rStyle w:val="SpecialCharTok"/>
+        </w:rPr>
+        <w:t xml:space="preserve">%&gt;%</w:t>
+      </w:r>
+      <w:r>
+        <w:rPr>
+          <w:rStyle w:val="NormalTok"/>
+        </w:rPr>
+        <w:t xml:space="preserve"> </w:t>
+      </w:r>
+      <w:r>
+        <w:rPr>
+          <w:rStyle w:val="FunctionTok"/>
+        </w:rPr>
+        <w:t xml:space="preserve">summarise_if</w:t>
+      </w:r>
+      <w:r>
+        <w:rPr>
+          <w:rStyle w:val="NormalTok"/>
+        </w:rPr>
+        <w:t xml:space="preserve">(is.numeric, sd)</w:t>
+      </w:r>
+      <w:r>
+        <w:br/>
+      </w:r>
+      <w:r>
+        <w:rPr>
+          <w:rStyle w:val="NormalTok"/>
+        </w:rPr>
+        <w:t xml:space="preserve">mean_2_3_7</w:t>
+      </w:r>
+    </w:p>
+    <w:p>
+      <w:pPr>
+        <w:pStyle w:val="SourceCode"/>
+      </w:pPr>
+      <w:r>
+        <w:rPr>
+          <w:rStyle w:val="VerbatimChar"/>
+        </w:rPr>
+        <w:t xml:space="preserve">##      P_2_3    P_2_7     D_frcst H5_frcst    Sprd_3_7</w:t>
+      </w:r>
+      <w:r>
+        <w:br/>
+      </w:r>
+      <w:r>
+        <w:rPr>
+          <w:rStyle w:val="VerbatimChar"/>
+        </w:rPr>
+        <w:t xml:space="preserve">## 1 3.717389 3.723926 0.007922169 14.36624 0.006537132</w:t>
+      </w:r>
+    </w:p>
+    <w:p>
+      <w:pPr>
+        <w:pStyle w:val="SourceCode"/>
+      </w:pPr>
+      <w:r>
+        <w:rPr>
+          <w:rStyle w:val="NormalTok"/>
+        </w:rPr>
+        <w:t xml:space="preserve">sd_2_3_7</w:t>
+      </w:r>
+    </w:p>
+    <w:p>
+      <w:pPr>
+        <w:pStyle w:val="SourceCode"/>
+      </w:pPr>
+      <w:r>
+        <w:rPr>
+          <w:rStyle w:val="VerbatimChar"/>
+        </w:rPr>
+        <w:t xml:space="preserve">##       P_2_3     P_2_7   D_frcst H5_frcst   Sprd_3_7</w:t>
+      </w:r>
+      <w:r>
+        <w:br/>
+      </w:r>
+      <w:r>
+        <w:rPr>
+          <w:rStyle w:val="VerbatimChar"/>
+        </w:rPr>
+        <w:t xml:space="preserve">## 1 0.6469193 0.6632245 0.6155538 1.171266 0.03526491</w:t>
+      </w:r>
+    </w:p>
+    <w:p>
+      <w:pPr>
+        <w:pStyle w:val="SourceCode"/>
+      </w:pPr>
+      <w:r>
+        <w:rPr>
+          <w:rStyle w:val="FunctionTok"/>
+        </w:rPr>
+        <w:t xml:space="preserve">max</w:t>
+      </w:r>
+      <w:r>
+        <w:rPr>
+          <w:rStyle w:val="NormalTok"/>
+        </w:rPr>
+        <w:t xml:space="preserve">(futures_2_3_7</w:t>
+      </w:r>
+      <w:r>
+        <w:rPr>
+          <w:rStyle w:val="SpecialCharTok"/>
+        </w:rPr>
+        <w:t xml:space="preserve">$</w:t>
+      </w:r>
+      <w:r>
+        <w:rPr>
+          <w:rStyle w:val="NormalTok"/>
+        </w:rPr>
+        <w:t xml:space="preserve">Sprd_3_7)</w:t>
+      </w:r>
+    </w:p>
+    <w:p>
+      <w:pPr>
+        <w:pStyle w:val="SourceCode"/>
+      </w:pPr>
+      <w:r>
+        <w:rPr>
+          <w:rStyle w:val="VerbatimChar"/>
+        </w:rPr>
+        <w:t xml:space="preserve">## [1] 0.1286598</w:t>
+      </w:r>
+    </w:p>
+    <w:p>
+      <w:pPr>
+        <w:pStyle w:val="SourceCode"/>
+      </w:pPr>
+      <w:r>
+        <w:rPr>
+          <w:rStyle w:val="FunctionTok"/>
+        </w:rPr>
+        <w:t xml:space="preserve">min</w:t>
+      </w:r>
+      <w:r>
+        <w:rPr>
+          <w:rStyle w:val="NormalTok"/>
+        </w:rPr>
+        <w:t xml:space="preserve">(futures_2_3_7</w:t>
+      </w:r>
+      <w:r>
+        <w:rPr>
+          <w:rStyle w:val="SpecialCharTok"/>
+        </w:rPr>
+        <w:t xml:space="preserve">$</w:t>
+      </w:r>
+      <w:r>
+        <w:rPr>
+          <w:rStyle w:val="NormalTok"/>
+        </w:rPr>
+        <w:t xml:space="preserve">Sprd_3_7)</w:t>
+      </w:r>
+    </w:p>
+    <w:p>
+      <w:pPr>
+        <w:pStyle w:val="SourceCode"/>
+      </w:pPr>
+      <w:r>
+        <w:rPr>
+          <w:rStyle w:val="VerbatimChar"/>
+        </w:rPr>
+        <w:t xml:space="preserve">## [1] -0.126366</w:t>
+      </w:r>
+    </w:p>
+    <w:bookmarkEnd w:id="32"/>
+    <w:bookmarkStart w:id="33" w:name="Xa1a6db59ddb1173e584ba08684f4726bc5b570e"/>
+    <w:p>
+      <w:pPr>
+        <w:pStyle w:val="Heading1"/>
+      </w:pPr>
+      <w:r>
+        <w:t xml:space="preserve">regress the spread on the two forecast variables</w:t>
+      </w:r>
+    </w:p>
+    <w:p>
+      <w:pPr>
+        <w:pStyle w:val="SourceCode"/>
+      </w:pPr>
+      <w:r>
+        <w:rPr>
+          <w:rStyle w:val="NormalTok"/>
+        </w:rPr>
+        <w:t xml:space="preserve">reg_sprd </w:t>
+      </w:r>
+      <w:r>
+        <w:rPr>
+          <w:rStyle w:val="OtherTok"/>
+        </w:rPr>
+        <w:t xml:space="preserve">&lt;-</w:t>
+      </w:r>
+      <w:r>
+        <w:rPr>
+          <w:rStyle w:val="NormalTok"/>
+        </w:rPr>
+        <w:t xml:space="preserve"> </w:t>
+      </w:r>
+      <w:r>
+        <w:rPr>
+          <w:rStyle w:val="FunctionTok"/>
+        </w:rPr>
+        <w:t xml:space="preserve">lm</w:t>
+      </w:r>
+      <w:r>
+        <w:rPr>
+          <w:rStyle w:val="NormalTok"/>
+        </w:rPr>
+        <w:t xml:space="preserve">(Sprd_3_7 </w:t>
+      </w:r>
+      <w:r>
+        <w:rPr>
+          <w:rStyle w:val="SpecialCharTok"/>
+        </w:rPr>
+        <w:t xml:space="preserve">~</w:t>
+      </w:r>
+      <w:r>
+        <w:rPr>
+          <w:rStyle w:val="NormalTok"/>
+        </w:rPr>
+        <w:t xml:space="preserve"> H5_frcst </w:t>
+      </w:r>
+      <w:r>
+        <w:rPr>
+          <w:rStyle w:val="SpecialCharTok"/>
+        </w:rPr>
+        <w:t xml:space="preserve">+</w:t>
+      </w:r>
+      <w:r>
+        <w:rPr>
+          <w:rStyle w:val="NormalTok"/>
+        </w:rPr>
+        <w:t xml:space="preserve"> D_frcst, </w:t>
+      </w:r>
+      <w:r>
+        <w:rPr>
+          <w:rStyle w:val="AttributeTok"/>
+        </w:rPr>
+        <w:t xml:space="preserve">data =</w:t>
+      </w:r>
+      <w:r>
+        <w:rPr>
+          <w:rStyle w:val="NormalTok"/>
+        </w:rPr>
+        <w:t xml:space="preserve"> futures_2_3_7)</w:t>
+      </w:r>
+      <w:r>
+        <w:br/>
+      </w:r>
+      <w:r>
+        <w:rPr>
+          <w:rStyle w:val="FunctionTok"/>
+        </w:rPr>
+        <w:t xml:space="preserve">summary</w:t>
+      </w:r>
+      <w:r>
+        <w:rPr>
+          <w:rStyle w:val="NormalTok"/>
+        </w:rPr>
+        <w:t xml:space="preserve">(reg_sprd)</w:t>
+      </w:r>
+    </w:p>
+    <w:p>
+      <w:pPr>
+        <w:pStyle w:val="SourceCode"/>
+      </w:pPr>
+      <w:r>
+        <w:rPr>
+          <w:rStyle w:val="VerbatimChar"/>
+        </w:rPr>
+        <w:t xml:space="preserve">## </w:t>
+      </w:r>
+      <w:r>
+        <w:br/>
+      </w:r>
+      <w:r>
+        <w:rPr>
+          <w:rStyle w:val="VerbatimChar"/>
+        </w:rPr>
+        <w:t xml:space="preserve">## Call:</w:t>
+      </w:r>
+      <w:r>
+        <w:br/>
+      </w:r>
+      <w:r>
+        <w:rPr>
+          <w:rStyle w:val="VerbatimChar"/>
+        </w:rPr>
+        <w:t xml:space="preserve">## lm(formula = Sprd_3_7 ~ H5_frcst + D_frcst, data = futures_2_3_7)</w:t>
+      </w:r>
+      <w:r>
+        <w:br/>
+      </w:r>
+      <w:r>
+        <w:rPr>
+          <w:rStyle w:val="VerbatimChar"/>
+        </w:rPr>
+        <w:t xml:space="preserve">## </w:t>
+      </w:r>
+      <w:r>
+        <w:br/>
+      </w:r>
+      <w:r>
+        <w:rPr>
+          <w:rStyle w:val="VerbatimChar"/>
+        </w:rPr>
+        <w:t xml:space="preserve">## Residuals:</w:t>
+      </w:r>
+      <w:r>
+        <w:br/>
+      </w:r>
+      <w:r>
+        <w:rPr>
+          <w:rStyle w:val="VerbatimChar"/>
+        </w:rPr>
+        <w:t xml:space="preserve">##        Min         1Q     Median         3Q        Max </w:t>
+      </w:r>
+      <w:r>
+        <w:br/>
+      </w:r>
+      <w:r>
+        <w:rPr>
+          <w:rStyle w:val="VerbatimChar"/>
+        </w:rPr>
+        <w:t xml:space="preserve">## -1.016e-09 -2.939e-10 -2.690e-12  2.968e-10  1.013e-09 </w:t>
+      </w:r>
+      <w:r>
+        <w:br/>
+      </w:r>
+      <w:r>
+        <w:rPr>
+          <w:rStyle w:val="VerbatimChar"/>
+        </w:rPr>
+        <w:t xml:space="preserve">## </w:t>
+      </w:r>
+      <w:r>
+        <w:br/>
+      </w:r>
+      <w:r>
+        <w:rPr>
+          <w:rStyle w:val="VerbatimChar"/>
+        </w:rPr>
+        <w:t xml:space="preserve">## Coefficients:</w:t>
+      </w:r>
+      <w:r>
+        <w:br/>
+      </w:r>
+      <w:r>
+        <w:rPr>
+          <w:rStyle w:val="VerbatimChar"/>
+        </w:rPr>
+        <w:t xml:space="preserve">##               Estimate Std. Error    t value Pr(&gt;|t|)    </w:t>
+      </w:r>
+      <w:r>
+        <w:br/>
+      </w:r>
+      <w:r>
+        <w:rPr>
+          <w:rStyle w:val="VerbatimChar"/>
+        </w:rPr>
+        <w:t xml:space="preserve">## (Intercept)  6.083e-03  7.126e-11  8.537e+07   &lt;2e-16 ***</w:t>
+      </w:r>
+      <w:r>
+        <w:br/>
+      </w:r>
+      <w:r>
+        <w:rPr>
+          <w:rStyle w:val="VerbatimChar"/>
+        </w:rPr>
+        <w:t xml:space="preserve">## H5_frcst    -3.019e-12  4.944e-12 -6.110e-01    0.541    </w:t>
+      </w:r>
+      <w:r>
+        <w:br/>
+      </w:r>
+      <w:r>
+        <w:rPr>
+          <w:rStyle w:val="VerbatimChar"/>
+        </w:rPr>
+        <w:t xml:space="preserve">## D_frcst      5.729e-02  9.406e-12  6.090e+09   &lt;2e-16 ***</w:t>
+      </w:r>
+      <w:r>
+        <w:br/>
+      </w:r>
+      <w:r>
+        <w:rPr>
+          <w:rStyle w:val="VerbatimChar"/>
+        </w:rPr>
+        <w:t xml:space="preserve">## ---</w:t>
+      </w:r>
+      <w:r>
+        <w:br/>
+      </w:r>
+      <w:r>
+        <w:rPr>
+          <w:rStyle w:val="VerbatimChar"/>
+        </w:rPr>
+        <w:t xml:space="preserve">## Signif. codes:  0 '***' 0.001 '**' 0.01 '*' 0.05 '.' 0.1 ' ' 1</w:t>
+      </w:r>
+      <w:r>
+        <w:br/>
+      </w:r>
+      <w:r>
+        <w:rPr>
+          <w:rStyle w:val="VerbatimChar"/>
+        </w:rPr>
+        <w:t xml:space="preserve">## </w:t>
+      </w:r>
+      <w:r>
+        <w:br/>
+      </w:r>
+      <w:r>
+        <w:rPr>
+          <w:rStyle w:val="VerbatimChar"/>
+        </w:rPr>
+        <w:t xml:space="preserve">## Residual standard error: 4.094e-10 on 4997 degrees of freedom</w:t>
+      </w:r>
+      <w:r>
+        <w:br/>
+      </w:r>
+      <w:r>
+        <w:rPr>
+          <w:rStyle w:val="VerbatimChar"/>
+        </w:rPr>
+        <w:t xml:space="preserve">## Multiple R-squared:      1,  Adjusted R-squared:      1 </w:t>
+      </w:r>
+      <w:r>
+        <w:br/>
+      </w:r>
+      <w:r>
+        <w:rPr>
+          <w:rStyle w:val="VerbatimChar"/>
+        </w:rPr>
+        <w:t xml:space="preserve">## F-statistic: 1.855e+19 on 2 and 4997 DF,  p-value: &lt; 2.2e-16</w:t>
+      </w:r>
+    </w:p>
+    <w:p>
+      <w:pPr>
+        <w:pStyle w:val="FirstParagraph"/>
+      </w:pPr>
+      <w:r>
+        <w:t xml:space="preserve">The discussion in the previous paragraph implies that the top row of the pricing matrix can be interpreted as the Q1 forward curve. That is, the top row is the snap shot of the set of futures prices as of the beginning of Q1. Equivalently, the top row is the set of expected spot prices as the market evolves over time. The forward curve prices in the top row equal the base case set of prices which were examined in Module 2C because the Q1 forecasts for</w:t>
+      </w:r>
+      <w:r>
+        <w:t xml:space="preserve"> </w:t>
+      </w:r>
+      <m:oMath>
+        <m:sSub>
+          <m:e>
+            <m:r>
+              <m:t>H</m:t>
+            </m:r>
+          </m:e>
+          <m:sub>
+            <m:r>
+              <m:t>5</m:t>
+            </m:r>
+          </m:sub>
+        </m:sSub>
+      </m:oMath>
+      <w:r>
+        <w:t xml:space="preserve"> </w:t>
+      </w:r>
+      <w:r>
+        <w:t xml:space="preserve">and</w:t>
+      </w:r>
+      <w:r>
+        <w:t xml:space="preserve"> </w:t>
+      </w:r>
+      <m:oMath>
+        <m:r>
+          <m:t>D</m:t>
+        </m:r>
+      </m:oMath>
+      <w:r>
+        <w:t xml:space="preserve"> </w:t>
+      </w:r>
+      <w:r>
+        <w:t xml:space="preserve">take on base case values by assumption.</w:t>
+      </w:r>
+    </w:p>
+    <w:p>
+      <w:pPr>
+        <w:pStyle w:val="BodyText"/>
+      </w:pPr>
+      <w:r>
+        <w:t xml:space="preserve">If we progressively work down the rows of the pricing matrix, we see how the forward curve evolves over time within one 8 quarter simulation. It is important to note the intertemporal LOP holds for each forward curve in a particular quarter. For example, in the fifth row the forward curve consists of the spot price for Q5 and the price of futures contracts which expire in Q6, Q7 and Q8. If you were to check you would see that</w:t>
+      </w:r>
+      <w:r>
+        <w:t xml:space="preserve"> </w:t>
+      </w:r>
+      <m:oMath>
+        <m:r>
+          <m:t>3.932</m:t>
+        </m:r>
+        <m:r>
+          <m:rPr>
+            <m:sty m:val="p"/>
+          </m:rPr>
+          <m:t>−</m:t>
+        </m:r>
+        <m:r>
+          <m:t>3.764</m:t>
+        </m:r>
+        <m:r>
+          <m:rPr>
+            <m:sty m:val="p"/>
+          </m:rPr>
+          <m:t>=</m:t>
+        </m:r>
+        <m:sSub>
+          <m:e>
+            <m:r>
+              <m:t>m</m:t>
+            </m:r>
+          </m:e>
+          <m:sub>
+            <m:r>
+              <m:t>0</m:t>
+            </m:r>
+          </m:sub>
+        </m:sSub>
+        <m:r>
+          <m:rPr>
+            <m:sty m:val="p"/>
+          </m:rPr>
+          <m:t>+</m:t>
+        </m:r>
         <m:sSub>
           <m:e>
             <m:r>
@@ -6153,8 +7765,7 @@
         <w:t xml:space="preserve">is the set of prices o</w:t>
       </w:r>
     </w:p>
-    <w:bookmarkEnd w:id="30"/>
-    <w:bookmarkEnd w:id="31"/>
+    <w:bookmarkEnd w:id="33"/>
     <w:sectPr/>
   </w:body>
 </w:document>
@@ -6341,6 +7952,9 @@
     <w:abstractNumId w:val="990"/>
   </w:num>
   <w:num w:numId="1001">
+    <w:abstractNumId w:val="991"/>
+  </w:num>
+  <w:num w:numId="1002">
     <w:abstractNumId w:val="991"/>
   </w:num>
 </w:numbering>

</xml_diff>